<commit_message>
Some changes to the report
</commit_message>
<xml_diff>
--- a/homework4.docx
+++ b/homework4.docx
@@ -1,6 +1,6 @@
 
 <file path=word/document.xml><?xml version="1.0" encoding="utf-8"?>
-<w:document xmlns:wpc="http://schemas.microsoft.com/office/word/2010/wordprocessingCanvas" xmlns:mo="http://schemas.microsoft.com/office/mac/office/2008/main" xmlns:mc="http://schemas.openxmlformats.org/markup-compatibility/2006" xmlns:mv="urn:schemas-microsoft-com:mac:vml" xmlns:o="urn:schemas-microsoft-com:office:office" xmlns:r="http://schemas.openxmlformats.org/officeDocument/2006/relationships" xmlns:m="http://schemas.openxmlformats.org/officeDocument/2006/math" xmlns:v="urn:schemas-microsoft-com:vml" xmlns:wp14="http://schemas.microsoft.com/office/word/2010/wordprocessingDrawing" xmlns:wp="http://schemas.openxmlformats.org/drawingml/2006/wordprocessingDrawing" xmlns:w10="urn:schemas-microsoft-com:office:word" xmlns:w="http://schemas.openxmlformats.org/wordprocessingml/2006/main" xmlns:w14="http://schemas.microsoft.com/office/word/2010/wordml" xmlns:w15="http://schemas.microsoft.com/office/word/2012/wordml" xmlns:wpg="http://schemas.microsoft.com/office/word/2010/wordprocessingGroup" xmlns:wpi="http://schemas.microsoft.com/office/word/2010/wordprocessingInk" xmlns:wne="http://schemas.microsoft.com/office/word/2006/wordml" xmlns:wps="http://schemas.microsoft.com/office/word/2010/wordprocessingShape" mc:Ignorable="w14 w15 wp14">
+<w:document xmlns:wpc="http://schemas.microsoft.com/office/word/2010/wordprocessingCanvas" xmlns:mc="http://schemas.openxmlformats.org/markup-compatibility/2006" xmlns:o="urn:schemas-microsoft-com:office:office" xmlns:r="http://schemas.openxmlformats.org/officeDocument/2006/relationships" xmlns:m="http://schemas.openxmlformats.org/officeDocument/2006/math" xmlns:v="urn:schemas-microsoft-com:vml" xmlns:wp14="http://schemas.microsoft.com/office/word/2010/wordprocessingDrawing" xmlns:wp="http://schemas.openxmlformats.org/drawingml/2006/wordprocessingDrawing" xmlns:w10="urn:schemas-microsoft-com:office:word" xmlns:w="http://schemas.openxmlformats.org/wordprocessingml/2006/main" xmlns:w14="http://schemas.microsoft.com/office/word/2010/wordml" xmlns:w15="http://schemas.microsoft.com/office/word/2012/wordml" xmlns:wpg="http://schemas.microsoft.com/office/word/2010/wordprocessingGroup" xmlns:wpi="http://schemas.microsoft.com/office/word/2010/wordprocessingInk" xmlns:wne="http://schemas.microsoft.com/office/word/2006/wordml" xmlns:wps="http://schemas.microsoft.com/office/word/2010/wordprocessingShape" mc:Ignorable="w14 w15 wp14">
   <w:body>
     <w:p>
       <w:pPr>
@@ -2174,11 +2174,12 @@
       <w:r>
         <w:rPr>
           <w:noProof/>
+          <w:lang w:eastAsia="en-US"/>
         </w:rPr>
         <w:drawing>
-          <wp:inline distT="0" distB="0" distL="0" distR="0" wp14:anchorId="2395C5A9" wp14:editId="1E01941F">
+          <wp:inline distT="0" distB="0" distL="0" distR="0" wp14:anchorId="2395C5A9" wp14:editId="68745BB2">
             <wp:extent cx="6616700" cy="4533900"/>
-            <wp:effectExtent l="0" t="0" r="12700" b="12700"/>
+            <wp:effectExtent l="0" t="0" r="12700" b="0"/>
             <wp:docPr id="2" name="Chart 2"/>
             <wp:cNvGraphicFramePr/>
             <a:graphic xmlns:a="http://schemas.openxmlformats.org/drawingml/2006/main">
@@ -2275,28 +2276,31 @@
       <w:r>
         <w:t xml:space="preserve">he runtime takes longer as the depth increases. </w:t>
       </w:r>
-      <w:bookmarkStart w:id="0" w:name="_GoBack"/>
-      <w:bookmarkEnd w:id="0"/>
-    </w:p>
-    <w:p>
-      <w:pPr>
-        <w:pStyle w:val="Heading1"/>
-        <w:numPr>
-          <w:ilvl w:val="0"/>
-          <w:numId w:val="0"/>
-        </w:numPr>
-        <w:spacing w:after="0"/>
-        <w:ind w:left="432" w:hanging="432"/>
-      </w:pPr>
+    </w:p>
+    <w:p>
+      <w:r>
+        <w:br w:type="page"/>
+      </w:r>
+    </w:p>
+    <w:p>
+      <w:pPr>
+        <w:pStyle w:val="Heading2"/>
+      </w:pPr>
+      <w:r>
+        <w:lastRenderedPageBreak/>
+        <w:t>Win Rate</w:t>
+      </w:r>
+    </w:p>
+    <w:p>
       <w:r>
         <w:rPr>
           <w:noProof/>
+          <w:lang w:eastAsia="en-US"/>
         </w:rPr>
-        <w:lastRenderedPageBreak/>
         <w:drawing>
-          <wp:inline distT="0" distB="0" distL="0" distR="0" wp14:anchorId="657A2EAA" wp14:editId="40468313">
+          <wp:inline distT="0" distB="0" distL="0" distR="0" wp14:anchorId="657A2EAA" wp14:editId="0088690F">
             <wp:extent cx="6858000" cy="4225925"/>
-            <wp:effectExtent l="0" t="0" r="0" b="15875"/>
+            <wp:effectExtent l="0" t="0" r="0" b="3175"/>
             <wp:docPr id="4" name="Chart 4"/>
             <wp:cNvGraphicFramePr/>
             <a:graphic xmlns:a="http://schemas.openxmlformats.org/drawingml/2006/main">
@@ -2309,6 +2313,78 @@
       </w:r>
     </w:p>
     <w:p>
+      <w:r>
+        <w:t xml:space="preserve">The win-rate for </w:t>
+      </w:r>
+      <w:proofErr w:type="spellStart"/>
+      <w:r>
+        <w:t>testClassic</w:t>
+      </w:r>
+      <w:proofErr w:type="spellEnd"/>
+      <w:r>
+        <w:t xml:space="preserve"> for all agents is 100% due to the nature of the layout (extremely small and designed to have a 100% win-rate to test the agents). From other tests, we can see that the AI algorithms do poorly against larger maps such as </w:t>
+      </w:r>
+      <w:proofErr w:type="spellStart"/>
+      <w:r>
+        <w:t>mediumClassic</w:t>
+      </w:r>
+      <w:proofErr w:type="spellEnd"/>
+      <w:r>
+        <w:t xml:space="preserve">. In smaller, more confined maps such as </w:t>
+      </w:r>
+      <w:proofErr w:type="spellStart"/>
+      <w:r>
+        <w:t>minimaxClassic</w:t>
+      </w:r>
+      <w:proofErr w:type="spellEnd"/>
+      <w:r>
+        <w:t xml:space="preserve">, the agents are able to win more frequently. We see, particularly from </w:t>
+      </w:r>
+      <w:proofErr w:type="spellStart"/>
+      <w:r>
+        <w:t>minimaxClassic</w:t>
+      </w:r>
+      <w:proofErr w:type="spellEnd"/>
+      <w:r>
+        <w:t xml:space="preserve">, that increasing the depth of the search increases the win-rate of the agents as this improves the accuracy of the values returned by </w:t>
+      </w:r>
+      <w:proofErr w:type="spellStart"/>
+      <w:r>
+        <w:t>minimax</w:t>
+      </w:r>
+      <w:proofErr w:type="spellEnd"/>
+      <w:r>
+        <w:t xml:space="preserve"> and </w:t>
+      </w:r>
+      <w:proofErr w:type="spellStart"/>
+      <w:r>
+        <w:t>expectimax</w:t>
+      </w:r>
+      <w:proofErr w:type="spellEnd"/>
+      <w:r>
+        <w:t>.</w:t>
+      </w:r>
+      <w:r>
+        <w:t xml:space="preserve"> As a note, </w:t>
+      </w:r>
+      <w:proofErr w:type="spellStart"/>
+      <w:r>
+        <w:t>testClassic</w:t>
+      </w:r>
+      <w:proofErr w:type="spellEnd"/>
+      <w:r>
+        <w:t xml:space="preserve"> – </w:t>
+      </w:r>
+      <w:proofErr w:type="spellStart"/>
+      <w:r>
+        <w:t>smallClassic</w:t>
+      </w:r>
+      <w:proofErr w:type="spellEnd"/>
+      <w:r>
+        <w:t xml:space="preserve"> tests were conducted on the default depth.</w:t>
+      </w:r>
+    </w:p>
+    <w:p>
       <w:pPr>
         <w:pStyle w:val="Heading1"/>
         <w:numPr>
@@ -2325,11 +2401,80 @@
       <w:pPr>
         <w:spacing w:after="0"/>
       </w:pPr>
+      <w:r>
+        <w:t xml:space="preserve">There are two contributors to this assignment: Jessica Ng and </w:t>
+      </w:r>
+      <w:proofErr w:type="spellStart"/>
+      <w:r>
+        <w:t>Gurkirat</w:t>
+      </w:r>
+      <w:proofErr w:type="spellEnd"/>
+      <w:r>
+        <w:t xml:space="preserve"> Singh. Responsibilities were s</w:t>
+      </w:r>
+      <w:r>
+        <w:t>plit evenly across team members through paired programming. The write-up and testing were done via similar methods.</w:t>
+      </w:r>
     </w:p>
     <w:p>
       <w:pPr>
         <w:spacing w:after="0"/>
       </w:pPr>
+    </w:p>
+    <w:p>
+      <w:pPr>
+        <w:spacing w:after="0"/>
+      </w:pPr>
+      <w:r>
+        <w:t xml:space="preserve">Some interesting things we learned about were </w:t>
+      </w:r>
+      <w:proofErr w:type="spellStart"/>
+      <w:r>
+        <w:t>AlphaBetaAgent’s</w:t>
+      </w:r>
+      <w:proofErr w:type="spellEnd"/>
+      <w:r>
+        <w:t xml:space="preserve"> tendency to lose in contrast to </w:t>
+      </w:r>
+      <w:proofErr w:type="spellStart"/>
+      <w:r>
+        <w:t>ExpectimaxAgent’s</w:t>
+      </w:r>
+      <w:proofErr w:type="spellEnd"/>
+      <w:r>
+        <w:t xml:space="preserve"> winning capability in a trapped map because the ‘optimal move’ based on the opponents’ ‘optimal move’ may not result in the best choice of moves. </w:t>
+      </w:r>
+      <w:proofErr w:type="spellStart"/>
+      <w:r>
+        <w:t>ExpectimaxAgent’s</w:t>
+      </w:r>
+      <w:proofErr w:type="spellEnd"/>
+      <w:r>
+        <w:t xml:space="preserve"> moves were more ‘risky’ but yielded better results in general.</w:t>
+      </w:r>
+    </w:p>
+    <w:p>
+      <w:pPr>
+        <w:spacing w:after="0"/>
+      </w:pPr>
+    </w:p>
+    <w:p>
+      <w:pPr>
+        <w:spacing w:after="0"/>
+      </w:pPr>
+      <w:r>
+        <w:t xml:space="preserve">Additionally, trying to create an evaluation function was a good learning experience as it was rather difficult and time-consuming to create a function that was logical and produced good scores. </w:t>
+      </w:r>
+      <w:bookmarkStart w:id="0" w:name="_GoBack"/>
+      <w:bookmarkEnd w:id="0"/>
+    </w:p>
+    <w:p>
+      <w:pPr>
+        <w:spacing w:after="0"/>
+      </w:pPr>
+      <w:r>
+        <w:t xml:space="preserve"> </w:t>
+      </w:r>
     </w:p>
     <w:sectPr>
       <w:pgSz w:w="12240" w:h="15840"/>
@@ -2342,7 +2487,7 @@
 </file>
 
 <file path=word/numbering.xml><?xml version="1.0" encoding="utf-8"?>
-<w:numbering xmlns:wpc="http://schemas.microsoft.com/office/word/2010/wordprocessingCanvas" xmlns:mo="http://schemas.microsoft.com/office/mac/office/2008/main" xmlns:mc="http://schemas.openxmlformats.org/markup-compatibility/2006" xmlns:mv="urn:schemas-microsoft-com:mac:vml" xmlns:o="urn:schemas-microsoft-com:office:office" xmlns:r="http://schemas.openxmlformats.org/officeDocument/2006/relationships" xmlns:m="http://schemas.openxmlformats.org/officeDocument/2006/math" xmlns:v="urn:schemas-microsoft-com:vml" xmlns:wp14="http://schemas.microsoft.com/office/word/2010/wordprocessingDrawing" xmlns:wp="http://schemas.openxmlformats.org/drawingml/2006/wordprocessingDrawing" xmlns:w10="urn:schemas-microsoft-com:office:word" xmlns:w="http://schemas.openxmlformats.org/wordprocessingml/2006/main" xmlns:w14="http://schemas.microsoft.com/office/word/2010/wordml" xmlns:w15="http://schemas.microsoft.com/office/word/2012/wordml" xmlns:wpg="http://schemas.microsoft.com/office/word/2010/wordprocessingGroup" xmlns:wpi="http://schemas.microsoft.com/office/word/2010/wordprocessingInk" xmlns:wne="http://schemas.microsoft.com/office/word/2006/wordml" xmlns:wps="http://schemas.microsoft.com/office/word/2010/wordprocessingShape" mc:Ignorable="w14 w15 wp14">
+<w:numbering xmlns:wpc="http://schemas.microsoft.com/office/word/2010/wordprocessingCanvas" xmlns:mc="http://schemas.openxmlformats.org/markup-compatibility/2006" xmlns:o="urn:schemas-microsoft-com:office:office" xmlns:r="http://schemas.openxmlformats.org/officeDocument/2006/relationships" xmlns:m="http://schemas.openxmlformats.org/officeDocument/2006/math" xmlns:v="urn:schemas-microsoft-com:vml" xmlns:wp14="http://schemas.microsoft.com/office/word/2010/wordprocessingDrawing" xmlns:wp="http://schemas.openxmlformats.org/drawingml/2006/wordprocessingDrawing" xmlns:w10="urn:schemas-microsoft-com:office:word" xmlns:w="http://schemas.openxmlformats.org/wordprocessingml/2006/main" xmlns:w14="http://schemas.microsoft.com/office/word/2010/wordml" xmlns:w15="http://schemas.microsoft.com/office/word/2012/wordml" xmlns:wpg="http://schemas.microsoft.com/office/word/2010/wordprocessingGroup" xmlns:wpi="http://schemas.microsoft.com/office/word/2010/wordprocessingInk" xmlns:wne="http://schemas.microsoft.com/office/word/2006/wordml" xmlns:wps="http://schemas.microsoft.com/office/word/2010/wordprocessingShape" mc:Ignorable="w14 w15 wp14">
   <w:abstractNum w:abstractNumId="0">
     <w:nsid w:val="1482775B"/>
     <w:multiLevelType w:val="multilevel"/>
@@ -2521,7 +2666,7 @@
       </w:pPr>
     </w:pPrDefault>
   </w:docDefaults>
-  <w:latentStyles w:defLockedState="0" w:defUIPriority="99" w:defSemiHidden="0" w:defUnhideWhenUsed="0" w:defQFormat="0" w:count="380">
+  <w:latentStyles w:defLockedState="0" w:defUIPriority="99" w:defSemiHidden="0" w:defUnhideWhenUsed="0" w:defQFormat="0" w:count="371">
     <w:lsdException w:name="Normal" w:uiPriority="0" w:qFormat="1"/>
     <w:lsdException w:name="heading 1" w:uiPriority="9" w:qFormat="1"/>
     <w:lsdException w:name="heading 2" w:semiHidden="1" w:uiPriority="9" w:unhideWhenUsed="1" w:qFormat="1"/>
@@ -3731,7 +3876,7 @@
                   <c:v>562.24</c:v>
                 </c:pt>
                 <c:pt idx="1">
-                  <c:v>268.65</c:v>
+                  <c:v>268.64999999999998</c:v>
                 </c:pt>
                 <c:pt idx="2">
                   <c:v>272.3</c:v>
@@ -3818,13 +3963,13 @@
                   <c:v>472.6</c:v>
                 </c:pt>
                 <c:pt idx="1">
-                  <c:v>-135.0</c:v>
+                  <c:v>-135</c:v>
                 </c:pt>
                 <c:pt idx="2">
                   <c:v>-683.8</c:v>
                 </c:pt>
                 <c:pt idx="3">
-                  <c:v>15.0</c:v>
+                  <c:v>15</c:v>
                 </c:pt>
                 <c:pt idx="4">
                   <c:v>-292.8</c:v>
@@ -3911,7 +4056,7 @@
                   <c:v>-608.5</c:v>
                 </c:pt>
                 <c:pt idx="3">
-                  <c:v>15.0</c:v>
+                  <c:v>15</c:v>
                 </c:pt>
                 <c:pt idx="4">
                   <c:v>-41.85</c:v>
@@ -3998,13 +4143,13 @@
                   <c:v>-888.25</c:v>
                 </c:pt>
                 <c:pt idx="3">
-                  <c:v>15.0</c:v>
+                  <c:v>15</c:v>
                 </c:pt>
                 <c:pt idx="4">
                   <c:v>-141.75</c:v>
                 </c:pt>
                 <c:pt idx="5">
-                  <c:v>308.3999999999999</c:v>
+                  <c:v>308.39999999999992</c:v>
                 </c:pt>
                 <c:pt idx="6">
                   <c:v>212.7</c:v>
@@ -4023,11 +4168,11 @@
           <c:showBubbleSize val="0"/>
         </c:dLbls>
         <c:smooth val="0"/>
-        <c:axId val="1494165584"/>
-        <c:axId val="2134326032"/>
+        <c:axId val="171205616"/>
+        <c:axId val="171206736"/>
       </c:lineChart>
       <c:catAx>
-        <c:axId val="1494165584"/>
+        <c:axId val="171205616"/>
         <c:scaling>
           <c:orientation val="minMax"/>
         </c:scaling>
@@ -4086,7 +4231,7 @@
             <a:endParaRPr lang="en-US"/>
           </a:p>
         </c:txPr>
-        <c:crossAx val="2134326032"/>
+        <c:crossAx val="171206736"/>
         <c:crosses val="autoZero"/>
         <c:auto val="1"/>
         <c:lblAlgn val="ctr"/>
@@ -4094,7 +4239,7 @@
         <c:noMultiLvlLbl val="0"/>
       </c:catAx>
       <c:valAx>
-        <c:axId val="2134326032"/>
+        <c:axId val="171206736"/>
         <c:scaling>
           <c:orientation val="minMax"/>
         </c:scaling>
@@ -4153,7 +4298,7 @@
             <a:endParaRPr lang="en-US"/>
           </a:p>
         </c:txPr>
-        <c:crossAx val="1494165584"/>
+        <c:crossAx val="171205616"/>
         <c:crosses val="autoZero"/>
         <c:crossBetween val="between"/>
       </c:valAx>
@@ -4284,6 +4429,36 @@
   </mc:AlternateContent>
   <c:chart>
     <c:title>
+      <c:tx>
+        <c:rich>
+          <a:bodyPr rot="0" spcFirstLastPara="1" vertOverflow="ellipsis" vert="horz" wrap="square" anchor="ctr" anchorCtr="1"/>
+          <a:lstStyle/>
+          <a:p>
+            <a:pPr>
+              <a:defRPr sz="1600" b="1" i="0" u="none" strike="noStrike" kern="1200" cap="all" spc="120" normalizeH="0" baseline="0">
+                <a:solidFill>
+                  <a:schemeClr val="tx1">
+                    <a:lumMod val="65000"/>
+                    <a:lumOff val="35000"/>
+                  </a:schemeClr>
+                </a:solidFill>
+                <a:latin typeface="+mn-lt"/>
+                <a:ea typeface="+mn-ea"/>
+                <a:cs typeface="+mn-cs"/>
+              </a:defRPr>
+            </a:pPr>
+            <a:r>
+              <a:rPr lang="en-US"/>
+              <a:t>AVERAGE</a:t>
+            </a:r>
+            <a:r>
+              <a:rPr lang="en-US" baseline="0"/>
+              <a:t> TIME</a:t>
+            </a:r>
+            <a:endParaRPr lang="en-US"/>
+          </a:p>
+        </c:rich>
+      </c:tx>
       <c:overlay val="0"/>
       <c:spPr>
         <a:noFill/>
@@ -4394,25 +4569,25 @@
                 <c:formatCode>General</c:formatCode>
                 <c:ptCount val="7"/>
                 <c:pt idx="0">
-                  <c:v>0.0174</c:v>
+                  <c:v>1.7399999999999999E-2</c:v>
                 </c:pt>
                 <c:pt idx="1">
                   <c:v>0.2601</c:v>
                 </c:pt>
                 <c:pt idx="2">
-                  <c:v>0.0059</c:v>
+                  <c:v>5.8999999999999999E-3</c:v>
                 </c:pt>
                 <c:pt idx="3">
                   <c:v>0.125</c:v>
                 </c:pt>
                 <c:pt idx="4">
-                  <c:v>0.0091</c:v>
+                  <c:v>9.1000000000000004E-3</c:v>
                 </c:pt>
                 <c:pt idx="5">
-                  <c:v>0.0</c:v>
+                  <c:v>0</c:v>
                 </c:pt>
                 <c:pt idx="6">
-                  <c:v>0.0</c:v>
+                  <c:v>0</c:v>
                 </c:pt>
               </c:numCache>
             </c:numRef>
@@ -4500,19 +4675,19 @@
                   <c:v>12.1492</c:v>
                 </c:pt>
                 <c:pt idx="2">
-                  <c:v>0.0176</c:v>
+                  <c:v>1.7600000000000001E-2</c:v>
                 </c:pt>
                 <c:pt idx="3">
-                  <c:v>2.7206</c:v>
+                  <c:v>2.7206000000000001</c:v>
                 </c:pt>
                 <c:pt idx="4">
-                  <c:v>0.0823</c:v>
+                  <c:v>8.2299999999999998E-2</c:v>
                 </c:pt>
                 <c:pt idx="5">
                   <c:v>0.2752</c:v>
                 </c:pt>
                 <c:pt idx="6">
-                  <c:v>1.0332</c:v>
+                  <c:v>1.0331999999999999</c:v>
                 </c:pt>
               </c:numCache>
             </c:numRef>
@@ -4597,22 +4772,22 @@
                   <c:v>1.4091</c:v>
                 </c:pt>
                 <c:pt idx="1">
-                  <c:v>10.6918</c:v>
+                  <c:v>10.691800000000001</c:v>
                 </c:pt>
                 <c:pt idx="2">
-                  <c:v>0.01825</c:v>
+                  <c:v>1.8249999999999999E-2</c:v>
                 </c:pt>
                 <c:pt idx="3">
-                  <c:v>2.7901</c:v>
+                  <c:v>2.7900999999999998</c:v>
                 </c:pt>
                 <c:pt idx="4">
-                  <c:v>0.0592</c:v>
+                  <c:v>5.9200000000000003E-2</c:v>
                 </c:pt>
                 <c:pt idx="5">
                   <c:v>0.2455</c:v>
                 </c:pt>
                 <c:pt idx="6">
-                  <c:v>0.826</c:v>
+                  <c:v>0.82599999999999996</c:v>
                 </c:pt>
               </c:numCache>
             </c:numRef>
@@ -4692,25 +4867,25 @@
                 <c:formatCode>General</c:formatCode>
                 <c:ptCount val="7"/>
                 <c:pt idx="0">
-                  <c:v>0.9371</c:v>
+                  <c:v>0.93710000000000004</c:v>
                 </c:pt>
                 <c:pt idx="1">
                   <c:v>20.5518</c:v>
                 </c:pt>
                 <c:pt idx="2">
-                  <c:v>0.0163</c:v>
+                  <c:v>1.6299999999999999E-2</c:v>
                 </c:pt>
                 <c:pt idx="3">
-                  <c:v>3.4975</c:v>
+                  <c:v>3.4975000000000001</c:v>
                 </c:pt>
                 <c:pt idx="4">
-                  <c:v>0.0644</c:v>
+                  <c:v>6.4399999999999999E-2</c:v>
                 </c:pt>
                 <c:pt idx="5">
-                  <c:v>0.329</c:v>
+                  <c:v>0.32900000000000001</c:v>
                 </c:pt>
                 <c:pt idx="6">
-                  <c:v>0.8781</c:v>
+                  <c:v>0.87809999999999999</c:v>
                 </c:pt>
               </c:numCache>
             </c:numRef>
@@ -4727,11 +4902,11 @@
         </c:dLbls>
         <c:marker val="1"/>
         <c:smooth val="0"/>
-        <c:axId val="1570365808"/>
-        <c:axId val="-2086005056"/>
+        <c:axId val="695259184"/>
+        <c:axId val="695259744"/>
       </c:lineChart>
       <c:catAx>
-        <c:axId val="1570365808"/>
+        <c:axId val="695259184"/>
         <c:scaling>
           <c:orientation val="minMax"/>
         </c:scaling>
@@ -4788,7 +4963,7 @@
             <a:endParaRPr lang="en-US"/>
           </a:p>
         </c:txPr>
-        <c:crossAx val="-2086005056"/>
+        <c:crossAx val="695259744"/>
         <c:crosses val="autoZero"/>
         <c:auto val="1"/>
         <c:lblAlgn val="ctr"/>
@@ -4796,7 +4971,7 @@
         <c:noMultiLvlLbl val="0"/>
       </c:catAx>
       <c:valAx>
-        <c:axId val="-2086005056"/>
+        <c:axId val="695259744"/>
         <c:scaling>
           <c:orientation val="minMax"/>
         </c:scaling>
@@ -4839,7 +5014,7 @@
             <a:endParaRPr lang="en-US"/>
           </a:p>
         </c:txPr>
-        <c:crossAx val="1570365808"/>
+        <c:crossAx val="695259184"/>
         <c:crosses val="autoZero"/>
         <c:crossBetween val="between"/>
       </c:valAx>
@@ -4970,6 +5145,31 @@
   </mc:AlternateContent>
   <c:chart>
     <c:title>
+      <c:tx>
+        <c:rich>
+          <a:bodyPr rot="0" spcFirstLastPara="1" vertOverflow="ellipsis" vert="horz" wrap="square" anchor="ctr" anchorCtr="1"/>
+          <a:lstStyle/>
+          <a:p>
+            <a:pPr>
+              <a:defRPr sz="1400" b="0" i="0" u="none" strike="noStrike" kern="1200" spc="0" baseline="0">
+                <a:solidFill>
+                  <a:schemeClr val="tx1">
+                    <a:lumMod val="65000"/>
+                    <a:lumOff val="35000"/>
+                  </a:schemeClr>
+                </a:solidFill>
+                <a:latin typeface="+mn-lt"/>
+                <a:ea typeface="+mn-ea"/>
+                <a:cs typeface="+mn-cs"/>
+              </a:defRPr>
+            </a:pPr>
+            <a:r>
+              <a:rPr lang="en-US"/>
+              <a:t>WinRate</a:t>
+            </a:r>
+          </a:p>
+        </c:rich>
+      </c:tx>
       <c:overlay val="0"/>
       <c:spPr>
         <a:noFill/>
@@ -5079,7 +5279,7 @@
                 <c:formatCode>General</c:formatCode>
                 <c:ptCount val="7"/>
                 <c:pt idx="0">
-                  <c:v>1.0</c:v>
+                  <c:v>1</c:v>
                 </c:pt>
                 <c:pt idx="1">
                   <c:v>0.3</c:v>
@@ -5091,13 +5291,13 @@
                   <c:v>0.4</c:v>
                 </c:pt>
                 <c:pt idx="4">
-                  <c:v>0.55</c:v>
+                  <c:v>0.55000000000000004</c:v>
                 </c:pt>
                 <c:pt idx="5">
-                  <c:v>0.0</c:v>
+                  <c:v>0</c:v>
                 </c:pt>
                 <c:pt idx="6">
-                  <c:v>0.0</c:v>
+                  <c:v>0</c:v>
                 </c:pt>
               </c:numCache>
             </c:numRef>
@@ -5178,13 +5378,13 @@
                 <c:formatCode>General</c:formatCode>
                 <c:ptCount val="7"/>
                 <c:pt idx="0">
-                  <c:v>1.0</c:v>
+                  <c:v>1</c:v>
                 </c:pt>
                 <c:pt idx="1">
-                  <c:v>0.0</c:v>
+                  <c:v>0</c:v>
                 </c:pt>
                 <c:pt idx="2">
-                  <c:v>0.55</c:v>
+                  <c:v>0.55000000000000004</c:v>
                 </c:pt>
                 <c:pt idx="3">
                   <c:v>0.05</c:v>
@@ -5196,7 +5396,7 @@
                   <c:v>0.45</c:v>
                 </c:pt>
                 <c:pt idx="6">
-                  <c:v>0.55</c:v>
+                  <c:v>0.55000000000000004</c:v>
                 </c:pt>
               </c:numCache>
             </c:numRef>
@@ -5277,16 +5477,16 @@
                 <c:formatCode>General</c:formatCode>
                 <c:ptCount val="7"/>
                 <c:pt idx="0">
-                  <c:v>1.0</c:v>
+                  <c:v>1</c:v>
                 </c:pt>
                 <c:pt idx="1">
-                  <c:v>0.0</c:v>
+                  <c:v>0</c:v>
                 </c:pt>
                 <c:pt idx="2">
                   <c:v>0.65</c:v>
                 </c:pt>
                 <c:pt idx="3">
-                  <c:v>0.0</c:v>
+                  <c:v>0</c:v>
                 </c:pt>
                 <c:pt idx="4">
                   <c:v>0.9</c:v>
@@ -5376,16 +5576,16 @@
                 <c:formatCode>General</c:formatCode>
                 <c:ptCount val="7"/>
                 <c:pt idx="0">
-                  <c:v>1.0</c:v>
+                  <c:v>1</c:v>
                 </c:pt>
                 <c:pt idx="1">
-                  <c:v>0.0</c:v>
+                  <c:v>0</c:v>
                 </c:pt>
                 <c:pt idx="2">
                   <c:v>0.5</c:v>
                 </c:pt>
                 <c:pt idx="3">
-                  <c:v>0.0</c:v>
+                  <c:v>0</c:v>
                 </c:pt>
                 <c:pt idx="4">
                   <c:v>0.6</c:v>
@@ -5411,11 +5611,11 @@
         </c:dLbls>
         <c:marker val="1"/>
         <c:smooth val="0"/>
-        <c:axId val="-2117049920"/>
-        <c:axId val="-2086014592"/>
+        <c:axId val="699883392"/>
+        <c:axId val="696250000"/>
       </c:lineChart>
       <c:catAx>
-        <c:axId val="-2117049920"/>
+        <c:axId val="699883392"/>
         <c:scaling>
           <c:orientation val="minMax"/>
         </c:scaling>
@@ -5458,7 +5658,7 @@
             <a:endParaRPr lang="en-US"/>
           </a:p>
         </c:txPr>
-        <c:crossAx val="-2086014592"/>
+        <c:crossAx val="696250000"/>
         <c:crosses val="autoZero"/>
         <c:auto val="1"/>
         <c:lblAlgn val="ctr"/>
@@ -5466,7 +5666,7 @@
         <c:noMultiLvlLbl val="0"/>
       </c:catAx>
       <c:valAx>
-        <c:axId val="-2086014592"/>
+        <c:axId val="696250000"/>
         <c:scaling>
           <c:orientation val="minMax"/>
         </c:scaling>
@@ -5517,7 +5717,7 @@
             <a:endParaRPr lang="en-US"/>
           </a:p>
         </c:txPr>
-        <c:crossAx val="-2117049920"/>
+        <c:crossAx val="699883392"/>
         <c:crosses val="autoZero"/>
         <c:crossBetween val="between"/>
       </c:valAx>

</xml_diff>